<commit_message>
Se agregan enlaces a la descripcion del archivo word
</commit_message>
<xml_diff>
--- a/Descripción general del trabajo final y proyecto.docx
+++ b/Descripción general del trabajo final y proyecto.docx
@@ -1814,7 +1814,95 @@
         <w:t xml:space="preserve"> que es el caso contrario, primero se dio el máximo y luego el mínimo, es decir el precio viene bajando. Posteriormente para probar en cualquiera de estos casos, solo hará falta ingresar el precio de cierre del máximo y luego el mínimo. Con esos datos, el sistema hará el cálculo.</w:t>
       </w:r>
       <w:r>
-        <w:t xml:space="preserve">  </w:t>
+        <w:t xml:space="preserve"> </w:t>
+      </w:r>
+    </w:p>
+    <w:p/>
+    <w:p>
+      <w:pPr>
+        <w:rPr>
+          <w:lang w:val="en-US"/>
+        </w:rPr>
+      </w:pPr>
+      <w:r>
+        <w:rPr>
+          <w:b/>
+          <w:u w:val="single"/>
+          <w:lang w:val="en-US"/>
+        </w:rPr>
+        <w:t>Enlaces:</w:t>
+      </w:r>
+    </w:p>
+    <w:p>
+      <w:pPr>
+        <w:pStyle w:val="Prrafodelista"/>
+        <w:numPr>
+          <w:ilvl w:val="0"/>
+          <w:numId w:val="2"/>
+        </w:numPr>
+        <w:rPr>
+          <w:lang w:val="en-US"/>
+        </w:rPr>
+      </w:pPr>
+      <w:proofErr w:type="spellStart"/>
+      <w:r>
+        <w:rPr>
+          <w:i/>
+          <w:lang w:val="en-US"/>
+        </w:rPr>
+        <w:t>GuitHub</w:t>
+      </w:r>
+      <w:proofErr w:type="spellEnd"/>
+      <w:r>
+        <w:rPr>
+          <w:i/>
+          <w:lang w:val="en-US"/>
+        </w:rPr>
+        <w:t>:</w:t>
+      </w:r>
+      <w:r>
+        <w:rPr>
+          <w:lang w:val="en-US"/>
+        </w:rPr>
+        <w:t xml:space="preserve"> </w:t>
+      </w:r>
+      <w:hyperlink r:id="rId6" w:history="1">
+        <w:r>
+          <w:rPr>
+            <w:rStyle w:val="Hipervnculo"/>
+            <w:lang w:val="en-US"/>
+          </w:rPr>
+          <w:t>https://github.com/PabloACAP/TrabajoFinal.git</w:t>
+        </w:r>
+      </w:hyperlink>
+    </w:p>
+    <w:p>
+      <w:pPr>
+        <w:pStyle w:val="Prrafodelista"/>
+        <w:numPr>
+          <w:ilvl w:val="0"/>
+          <w:numId w:val="2"/>
+        </w:numPr>
+      </w:pPr>
+      <w:proofErr w:type="spellStart"/>
+      <w:r>
+        <w:rPr>
+          <w:i/>
+        </w:rPr>
+        <w:t>Trello</w:t>
+      </w:r>
+      <w:proofErr w:type="spellEnd"/>
+      <w:r>
+        <w:rPr>
+          <w:i/>
+        </w:rPr>
+        <w:t>:</w:t>
+      </w:r>
+      <w:r>
+        <w:t xml:space="preserve"> https://trello.com/invite/b/SE7mlYYb/ATTIe819d773778717bb28caea4b405bb3daD2A38EBD/trabajo-final-calculo-indicadores-tecnicos-financieros</w:t>
+      </w:r>
+      <w:r>
+        <w:t xml:space="preserve"> </w:t>
       </w:r>
     </w:p>
     <w:sectPr>
@@ -1830,6 +1918,119 @@
 <file path=word/numbering.xml><?xml version="1.0" encoding="utf-8"?>
 <w:numbering xmlns:ve="http://schemas.openxmlformats.org/markup-compatibility/2006" xmlns:o="urn:schemas-microsoft-com:office:office" xmlns:r="http://schemas.openxmlformats.org/officeDocument/2006/relationships" xmlns:m="http://schemas.openxmlformats.org/officeDocument/2006/math" xmlns:v="urn:schemas-microsoft-com:vml" xmlns:wp="http://schemas.openxmlformats.org/drawingml/2006/wordprocessingDrawing" xmlns:w10="urn:schemas-microsoft-com:office:word" xmlns:w="http://schemas.openxmlformats.org/wordprocessingml/2006/main" xmlns:wne="http://schemas.microsoft.com/office/word/2006/wordml">
   <w:abstractNum w:abstractNumId="0">
+    <w:nsid w:val="05CE618E"/>
+    <w:multiLevelType w:val="hybridMultilevel"/>
+    <w:tmpl w:val="EEC838FC"/>
+    <w:lvl w:ilvl="0" w:tplc="90D0E5B4">
+      <w:numFmt w:val="bullet"/>
+      <w:lvlText w:val=""/>
+      <w:lvlJc w:val="left"/>
+      <w:pPr>
+        <w:ind w:left="720" w:hanging="360"/>
+      </w:pPr>
+      <w:rPr>
+        <w:rFonts w:ascii="Symbol" w:eastAsiaTheme="minorHAnsi" w:hAnsi="Symbol" w:cstheme="minorBidi" w:hint="default"/>
+        <w:i/>
+      </w:rPr>
+    </w:lvl>
+    <w:lvl w:ilvl="1" w:tplc="0C0A0003" w:tentative="1">
+      <w:start w:val="1"/>
+      <w:numFmt w:val="bullet"/>
+      <w:lvlText w:val="o"/>
+      <w:lvlJc w:val="left"/>
+      <w:pPr>
+        <w:ind w:left="1440" w:hanging="360"/>
+      </w:pPr>
+      <w:rPr>
+        <w:rFonts w:ascii="Courier New" w:hAnsi="Courier New" w:cs="Courier New" w:hint="default"/>
+      </w:rPr>
+    </w:lvl>
+    <w:lvl w:ilvl="2" w:tplc="0C0A0005" w:tentative="1">
+      <w:start w:val="1"/>
+      <w:numFmt w:val="bullet"/>
+      <w:lvlText w:val=""/>
+      <w:lvlJc w:val="left"/>
+      <w:pPr>
+        <w:ind w:left="2160" w:hanging="360"/>
+      </w:pPr>
+      <w:rPr>
+        <w:rFonts w:ascii="Wingdings" w:hAnsi="Wingdings" w:hint="default"/>
+      </w:rPr>
+    </w:lvl>
+    <w:lvl w:ilvl="3" w:tplc="0C0A0001" w:tentative="1">
+      <w:start w:val="1"/>
+      <w:numFmt w:val="bullet"/>
+      <w:lvlText w:val=""/>
+      <w:lvlJc w:val="left"/>
+      <w:pPr>
+        <w:ind w:left="2880" w:hanging="360"/>
+      </w:pPr>
+      <w:rPr>
+        <w:rFonts w:ascii="Symbol" w:hAnsi="Symbol" w:hint="default"/>
+      </w:rPr>
+    </w:lvl>
+    <w:lvl w:ilvl="4" w:tplc="0C0A0003" w:tentative="1">
+      <w:start w:val="1"/>
+      <w:numFmt w:val="bullet"/>
+      <w:lvlText w:val="o"/>
+      <w:lvlJc w:val="left"/>
+      <w:pPr>
+        <w:ind w:left="3600" w:hanging="360"/>
+      </w:pPr>
+      <w:rPr>
+        <w:rFonts w:ascii="Courier New" w:hAnsi="Courier New" w:cs="Courier New" w:hint="default"/>
+      </w:rPr>
+    </w:lvl>
+    <w:lvl w:ilvl="5" w:tplc="0C0A0005" w:tentative="1">
+      <w:start w:val="1"/>
+      <w:numFmt w:val="bullet"/>
+      <w:lvlText w:val=""/>
+      <w:lvlJc w:val="left"/>
+      <w:pPr>
+        <w:ind w:left="4320" w:hanging="360"/>
+      </w:pPr>
+      <w:rPr>
+        <w:rFonts w:ascii="Wingdings" w:hAnsi="Wingdings" w:hint="default"/>
+      </w:rPr>
+    </w:lvl>
+    <w:lvl w:ilvl="6" w:tplc="0C0A0001" w:tentative="1">
+      <w:start w:val="1"/>
+      <w:numFmt w:val="bullet"/>
+      <w:lvlText w:val=""/>
+      <w:lvlJc w:val="left"/>
+      <w:pPr>
+        <w:ind w:left="5040" w:hanging="360"/>
+      </w:pPr>
+      <w:rPr>
+        <w:rFonts w:ascii="Symbol" w:hAnsi="Symbol" w:hint="default"/>
+      </w:rPr>
+    </w:lvl>
+    <w:lvl w:ilvl="7" w:tplc="0C0A0003" w:tentative="1">
+      <w:start w:val="1"/>
+      <w:numFmt w:val="bullet"/>
+      <w:lvlText w:val="o"/>
+      <w:lvlJc w:val="left"/>
+      <w:pPr>
+        <w:ind w:left="5760" w:hanging="360"/>
+      </w:pPr>
+      <w:rPr>
+        <w:rFonts w:ascii="Courier New" w:hAnsi="Courier New" w:cs="Courier New" w:hint="default"/>
+      </w:rPr>
+    </w:lvl>
+    <w:lvl w:ilvl="8" w:tplc="0C0A0005" w:tentative="1">
+      <w:start w:val="1"/>
+      <w:numFmt w:val="bullet"/>
+      <w:lvlText w:val=""/>
+      <w:lvlJc w:val="left"/>
+      <w:pPr>
+        <w:ind w:left="6480" w:hanging="360"/>
+      </w:pPr>
+      <w:rPr>
+        <w:rFonts w:ascii="Wingdings" w:hAnsi="Wingdings" w:hint="default"/>
+      </w:rPr>
+    </w:lvl>
+  </w:abstractNum>
+  <w:abstractNum w:abstractNumId="1">
     <w:nsid w:val="573B46D9"/>
     <w:multiLevelType w:val="hybridMultilevel"/>
     <w:tmpl w:val="670C8D88"/>
@@ -1942,6 +2143,9 @@
     </w:lvl>
   </w:abstractNum>
   <w:num w:numId="1">
+    <w:abstractNumId w:val="1"/>
+  </w:num>
+  <w:num w:numId="2">
     <w:abstractNumId w:val="0"/>
   </w:num>
 </w:numbering>
@@ -2175,6 +2379,17 @@
       <w:rFonts w:ascii="Tahoma" w:hAnsi="Tahoma" w:cs="Tahoma"/>
       <w:sz w:val="16"/>
       <w:szCs w:val="16"/>
+    </w:rPr>
+  </w:style>
+  <w:style w:type="character" w:styleId="Hipervnculo">
+    <w:name w:val="Hyperlink"/>
+    <w:basedOn w:val="Fuentedeprrafopredeter"/>
+    <w:uiPriority w:val="99"/>
+    <w:unhideWhenUsed/>
+    <w:rsid w:val="007A7915"/>
+    <w:rPr>
+      <w:color w:val="0000FF" w:themeColor="hyperlink"/>
+      <w:u w:val="single"/>
     </w:rPr>
   </w:style>
 </w:styles>

</xml_diff>